<commit_message>
Added page numbers and some additional text
</commit_message>
<xml_diff>
--- a/leavenwrth.odue.training.docx
+++ b/leavenwrth.odue.training.docx
@@ -38,6 +38,8 @@
       <w:r>
         <w:br w:type="page"/>
       </w:r>
+      <w:bookmarkStart w:id="0" w:name="_GoBack"/>
+      <w:bookmarkEnd w:id="0"/>
     </w:p>
     <w:p>
       <w:pPr>
@@ -133,7 +135,7 @@
       <w:r>
         <w:t xml:space="preserve"> coordinator at </w:t>
       </w:r>
-      <w:hyperlink r:id="rId5" w:history="1">
+      <w:hyperlink r:id="rId7" w:history="1">
         <w:r>
           <w:rPr>
             <w:rStyle w:val="Hyperlink"/>
@@ -207,7 +209,7 @@
                     <pic:cNvPicPr/>
                   </pic:nvPicPr>
                   <pic:blipFill>
-                    <a:blip r:embed="rId6"/>
+                    <a:blip r:embed="rId8"/>
                     <a:stretch>
                       <a:fillRect/>
                     </a:stretch>
@@ -284,7 +286,7 @@
                     <pic:cNvPicPr/>
                   </pic:nvPicPr>
                   <pic:blipFill>
-                    <a:blip r:embed="rId7"/>
+                    <a:blip r:embed="rId9"/>
                     <a:stretch>
                       <a:fillRect/>
                     </a:stretch>
@@ -374,7 +376,7 @@
                     <pic:cNvPicPr/>
                   </pic:nvPicPr>
                   <pic:blipFill>
-                    <a:blip r:embed="rId8"/>
+                    <a:blip r:embed="rId10"/>
                     <a:stretch>
                       <a:fillRect/>
                     </a:stretch>
@@ -451,7 +453,7 @@
                     <pic:cNvPicPr/>
                   </pic:nvPicPr>
                   <pic:blipFill>
-                    <a:blip r:embed="rId9"/>
+                    <a:blip r:embed="rId11"/>
                     <a:stretch>
                       <a:fillRect/>
                     </a:stretch>
@@ -527,7 +529,7 @@
                     <pic:cNvPicPr/>
                   </pic:nvPicPr>
                   <pic:blipFill>
-                    <a:blip r:embed="rId10"/>
+                    <a:blip r:embed="rId12"/>
                     <a:stretch>
                       <a:fillRect/>
                     </a:stretch>
@@ -634,7 +636,7 @@
                     <pic:cNvPicPr/>
                   </pic:nvPicPr>
                   <pic:blipFill>
-                    <a:blip r:embed="rId11"/>
+                    <a:blip r:embed="rId13"/>
                     <a:stretch>
                       <a:fillRect/>
                     </a:stretch>
@@ -720,8 +722,31 @@
     </w:p>
     <w:p>
       <w:pPr>
+        <w:pStyle w:val="ListParagraph"/>
+        <w:keepLines/>
+        <w:numPr>
+          <w:ilvl w:val="0"/>
+          <w:numId w:val="1"/>
+        </w:numPr>
+      </w:pPr>
+      <w:r>
+        <w:t>Once you have printed the documents, do not save “</w:t>
+      </w:r>
+      <w:r>
+        <w:t>leavenwrth.odue.master.docx</w:t>
+      </w:r>
+      <w:r>
+        <w:t>.”  You’ll want that document empty for the next time you need to use it.</w:t>
+      </w:r>
+      <w:r>
+        <w:br/>
+      </w:r>
+    </w:p>
+    <w:p>
+      <w:pPr>
         <w:keepLines/>
         <w:sectPr>
+          <w:footerReference w:type="default" r:id="rId14"/>
           <w:pgSz w:w="12240" w:h="15840"/>
           <w:pgMar w:top="1440" w:right="1440" w:bottom="1440" w:left="1440" w:header="720" w:footer="720" w:gutter="0"/>
           <w:cols w:space="720"/>
@@ -785,7 +810,7 @@
         <w:keepLines/>
         <w:numPr>
           <w:ilvl w:val="0"/>
-          <w:numId w:val="3"/>
+          <w:numId w:val="4"/>
         </w:numPr>
       </w:pPr>
       <w:r>
@@ -826,7 +851,7 @@
       <w:r>
         <w:t xml:space="preserve"> coordinator at </w:t>
       </w:r>
-      <w:hyperlink r:id="rId12" w:history="1">
+      <w:hyperlink r:id="rId15" w:history="1">
         <w:r>
           <w:rPr>
             <w:rStyle w:val="Hyperlink"/>
@@ -847,7 +872,7 @@
         <w:keepLines/>
         <w:numPr>
           <w:ilvl w:val="0"/>
-          <w:numId w:val="3"/>
+          <w:numId w:val="4"/>
         </w:numPr>
       </w:pPr>
       <w:r>
@@ -880,7 +905,7 @@
                     <pic:cNvPicPr/>
                   </pic:nvPicPr>
                   <pic:blipFill>
-                    <a:blip r:embed="rId13"/>
+                    <a:blip r:embed="rId16"/>
                     <a:stretch>
                       <a:fillRect/>
                     </a:stretch>
@@ -940,7 +965,7 @@
                     <pic:cNvPicPr/>
                   </pic:nvPicPr>
                   <pic:blipFill>
-                    <a:blip r:embed="rId14"/>
+                    <a:blip r:embed="rId17"/>
                     <a:stretch>
                       <a:fillRect/>
                     </a:stretch>
@@ -1000,7 +1025,7 @@
                     <pic:cNvPicPr/>
                   </pic:nvPicPr>
                   <pic:blipFill>
-                    <a:blip r:embed="rId15"/>
+                    <a:blip r:embed="rId18"/>
                     <a:stretch>
                       <a:fillRect/>
                     </a:stretch>
@@ -1044,7 +1069,7 @@
         <w:keepLines/>
         <w:numPr>
           <w:ilvl w:val="0"/>
-          <w:numId w:val="3"/>
+          <w:numId w:val="4"/>
         </w:numPr>
       </w:pPr>
       <w:r>
@@ -1077,7 +1102,7 @@
                     <pic:cNvPicPr/>
                   </pic:nvPicPr>
                   <pic:blipFill>
-                    <a:blip r:embed="rId16"/>
+                    <a:blip r:embed="rId19"/>
                     <a:stretch>
                       <a:fillRect/>
                     </a:stretch>
@@ -1121,7 +1146,7 @@
         <w:keepLines/>
         <w:numPr>
           <w:ilvl w:val="0"/>
-          <w:numId w:val="3"/>
+          <w:numId w:val="4"/>
         </w:numPr>
       </w:pPr>
       <w:r>
@@ -1164,7 +1189,7 @@
                     <pic:cNvPicPr/>
                   </pic:nvPicPr>
                   <pic:blipFill>
-                    <a:blip r:embed="rId17"/>
+                    <a:blip r:embed="rId20"/>
                     <a:stretch>
                       <a:fillRect/>
                     </a:stretch>
@@ -1222,7 +1247,7 @@
         <w:keepLines/>
         <w:numPr>
           <w:ilvl w:val="0"/>
-          <w:numId w:val="3"/>
+          <w:numId w:val="4"/>
         </w:numPr>
       </w:pPr>
       <w:r>
@@ -1255,7 +1280,7 @@
                     <pic:cNvPicPr/>
                   </pic:nvPicPr>
                   <pic:blipFill>
-                    <a:blip r:embed="rId18"/>
+                    <a:blip r:embed="rId21"/>
                     <a:stretch>
                       <a:fillRect/>
                     </a:stretch>
@@ -1299,7 +1324,7 @@
         <w:keepLines/>
         <w:numPr>
           <w:ilvl w:val="0"/>
-          <w:numId w:val="3"/>
+          <w:numId w:val="4"/>
         </w:numPr>
       </w:pPr>
       <w:r>
@@ -1332,7 +1357,7 @@
                     <pic:cNvPicPr/>
                   </pic:nvPicPr>
                   <pic:blipFill rotWithShape="1">
-                    <a:blip r:embed="rId19"/>
+                    <a:blip r:embed="rId22"/>
                     <a:srcRect t="19990"/>
                     <a:stretch/>
                   </pic:blipFill>
@@ -1382,7 +1407,7 @@
         <w:keepLines/>
         <w:numPr>
           <w:ilvl w:val="0"/>
-          <w:numId w:val="3"/>
+          <w:numId w:val="4"/>
         </w:numPr>
       </w:pPr>
       <w:r>
@@ -1421,7 +1446,7 @@
                     <pic:cNvPicPr/>
                   </pic:nvPicPr>
                   <pic:blipFill>
-                    <a:blip r:embed="rId20"/>
+                    <a:blip r:embed="rId23"/>
                     <a:stretch>
                       <a:fillRect/>
                     </a:stretch>
@@ -1468,7 +1493,7 @@
         <w:keepLines/>
         <w:numPr>
           <w:ilvl w:val="0"/>
-          <w:numId w:val="3"/>
+          <w:numId w:val="4"/>
         </w:numPr>
       </w:pPr>
       <w:r>
@@ -1509,7 +1534,7 @@
                     <pic:cNvPicPr/>
                   </pic:nvPicPr>
                   <pic:blipFill>
-                    <a:blip r:embed="rId8"/>
+                    <a:blip r:embed="rId10"/>
                     <a:stretch>
                       <a:fillRect/>
                     </a:stretch>
@@ -1553,7 +1578,7 @@
         <w:keepLines/>
         <w:numPr>
           <w:ilvl w:val="0"/>
-          <w:numId w:val="3"/>
+          <w:numId w:val="4"/>
         </w:numPr>
       </w:pPr>
       <w:r>
@@ -1585,7 +1610,7 @@
                     <pic:cNvPicPr/>
                   </pic:nvPicPr>
                   <pic:blipFill>
-                    <a:blip r:embed="rId9"/>
+                    <a:blip r:embed="rId11"/>
                     <a:stretch>
                       <a:fillRect/>
                     </a:stretch>
@@ -1629,7 +1654,7 @@
         <w:keepLines/>
         <w:numPr>
           <w:ilvl w:val="0"/>
-          <w:numId w:val="3"/>
+          <w:numId w:val="4"/>
         </w:numPr>
       </w:pPr>
       <w:r>
@@ -1662,7 +1687,7 @@
                     <pic:cNvPicPr/>
                   </pic:nvPicPr>
                   <pic:blipFill>
-                    <a:blip r:embed="rId10"/>
+                    <a:blip r:embed="rId12"/>
                     <a:stretch>
                       <a:fillRect/>
                     </a:stretch>
@@ -1706,7 +1731,7 @@
         <w:keepLines/>
         <w:numPr>
           <w:ilvl w:val="0"/>
-          <w:numId w:val="3"/>
+          <w:numId w:val="4"/>
         </w:numPr>
       </w:pPr>
       <w:r>
@@ -1722,8 +1747,6 @@
       <w:r>
         <w:t>Excel</w:t>
       </w:r>
-      <w:bookmarkStart w:id="0" w:name="_GoBack"/>
-      <w:bookmarkEnd w:id="0"/>
       <w:r>
         <w:t xml:space="preserve"> into the document and then set all of the document formatting so that the notices can easily be printed on a printer.</w:t>
       </w:r>
@@ -1777,7 +1800,7 @@
                     <pic:cNvPicPr/>
                   </pic:nvPicPr>
                   <pic:blipFill>
-                    <a:blip r:embed="rId11"/>
+                    <a:blip r:embed="rId13"/>
                     <a:stretch>
                       <a:fillRect/>
                     </a:stretch>
@@ -1821,7 +1844,7 @@
         <w:keepLines/>
         <w:numPr>
           <w:ilvl w:val="0"/>
-          <w:numId w:val="3"/>
+          <w:numId w:val="4"/>
         </w:numPr>
       </w:pPr>
       <w:r>
@@ -1846,6 +1869,28 @@
       </w:r>
       <w:r>
         <w:br/>
+      </w:r>
+    </w:p>
+    <w:p>
+      <w:pPr>
+        <w:pStyle w:val="ListParagraph"/>
+        <w:keepLines/>
+        <w:numPr>
+          <w:ilvl w:val="0"/>
+          <w:numId w:val="4"/>
+        </w:numPr>
+      </w:pPr>
+      <w:r>
+        <w:t xml:space="preserve">Once you have printed the documents, do not save </w:t>
+      </w:r>
+      <w:r>
+        <w:t>“</w:t>
+      </w:r>
+      <w:r>
+        <w:t>leavenwrth.odue.master.docx</w:t>
+      </w:r>
+      <w:r>
+        <w:t>.”  You’ll want that document empty for the next time you need to use it.</w:t>
       </w:r>
     </w:p>
     <w:sectPr>
@@ -1858,6 +1903,139 @@
 </w:document>
 </file>
 
+<file path=word/endnotes.xml><?xml version="1.0" encoding="utf-8"?>
+<w:endnotes xmlns:wpc="http://schemas.microsoft.com/office/word/2010/wordprocessingCanvas" xmlns:cx="http://schemas.microsoft.com/office/drawing/2014/chartex" xmlns:mc="http://schemas.openxmlformats.org/markup-compatibility/2006" xmlns:o="urn:schemas-microsoft-com:office:office" xmlns:r="http://schemas.openxmlformats.org/officeDocument/2006/relationships" xmlns:m="http://schemas.openxmlformats.org/officeDocument/2006/math" xmlns:v="urn:schemas-microsoft-com:vml" xmlns:wp14="http://schemas.microsoft.com/office/word/2010/wordprocessingDrawing" xmlns:wp="http://schemas.openxmlformats.org/drawingml/2006/wordprocessingDrawing" xmlns:w10="urn:schemas-microsoft-com:office:word" xmlns:w="http://schemas.openxmlformats.org/wordprocessingml/2006/main" xmlns:w14="http://schemas.microsoft.com/office/word/2010/wordml" xmlns:w15="http://schemas.microsoft.com/office/word/2012/wordml" xmlns:w16se="http://schemas.microsoft.com/office/word/2015/wordml/symex" xmlns:wpg="http://schemas.microsoft.com/office/word/2010/wordprocessingGroup" xmlns:wpi="http://schemas.microsoft.com/office/word/2010/wordprocessingInk" xmlns:wne="http://schemas.microsoft.com/office/word/2006/wordml" xmlns:wps="http://schemas.microsoft.com/office/word/2010/wordprocessingShape" mc:Ignorable="w14 w15 w16se wp14">
+  <w:endnote w:type="separator" w:id="-1">
+    <w:p>
+      <w:r>
+        <w:separator/>
+      </w:r>
+    </w:p>
+  </w:endnote>
+  <w:endnote w:type="continuationSeparator" w:id="0">
+    <w:p>
+      <w:r>
+        <w:continuationSeparator/>
+      </w:r>
+    </w:p>
+  </w:endnote>
+</w:endnotes>
+</file>
+
+<file path=word/footer1.xml><?xml version="1.0" encoding="utf-8"?>
+<w:ftr xmlns:wpc="http://schemas.microsoft.com/office/word/2010/wordprocessingCanvas" xmlns:cx="http://schemas.microsoft.com/office/drawing/2014/chartex" xmlns:mc="http://schemas.openxmlformats.org/markup-compatibility/2006" xmlns:o="urn:schemas-microsoft-com:office:office" xmlns:r="http://schemas.openxmlformats.org/officeDocument/2006/relationships" xmlns:m="http://schemas.openxmlformats.org/officeDocument/2006/math" xmlns:v="urn:schemas-microsoft-com:vml" xmlns:wp14="http://schemas.microsoft.com/office/word/2010/wordprocessingDrawing" xmlns:wp="http://schemas.openxmlformats.org/drawingml/2006/wordprocessingDrawing" xmlns:w10="urn:schemas-microsoft-com:office:word" xmlns:w="http://schemas.openxmlformats.org/wordprocessingml/2006/main" xmlns:w14="http://schemas.microsoft.com/office/word/2010/wordml" xmlns:w15="http://schemas.microsoft.com/office/word/2012/wordml" xmlns:w16se="http://schemas.microsoft.com/office/word/2015/wordml/symex" xmlns:wpg="http://schemas.microsoft.com/office/word/2010/wordprocessingGroup" xmlns:wpi="http://schemas.microsoft.com/office/word/2010/wordprocessingInk" xmlns:wne="http://schemas.microsoft.com/office/word/2006/wordml" xmlns:wps="http://schemas.microsoft.com/office/word/2010/wordprocessingShape" mc:Ignorable="w14 w15 w16se wp14">
+  <w:sdt>
+    <w:sdtPr>
+      <w:rPr>
+        <w:sz w:val="16"/>
+        <w:szCs w:val="16"/>
+      </w:rPr>
+      <w:id w:val="309295772"/>
+      <w:docPartObj>
+        <w:docPartGallery w:val="Page Numbers (Bottom of Page)"/>
+        <w:docPartUnique/>
+      </w:docPartObj>
+    </w:sdtPr>
+    <w:sdtEndPr>
+      <w:rPr>
+        <w:noProof/>
+      </w:rPr>
+    </w:sdtEndPr>
+    <w:sdtContent>
+      <w:p>
+        <w:pPr>
+          <w:pStyle w:val="Footer"/>
+          <w:jc w:val="right"/>
+          <w:rPr>
+            <w:sz w:val="16"/>
+            <w:szCs w:val="16"/>
+          </w:rPr>
+        </w:pPr>
+        <w:r>
+          <w:rPr>
+            <w:sz w:val="16"/>
+            <w:szCs w:val="16"/>
+          </w:rPr>
+          <w:t xml:space="preserve">LEAVENWRTH </w:t>
+        </w:r>
+        <w:proofErr w:type="spellStart"/>
+        <w:r>
+          <w:rPr>
+            <w:sz w:val="16"/>
+            <w:szCs w:val="16"/>
+          </w:rPr>
+          <w:t>Odue</w:t>
+        </w:r>
+        <w:proofErr w:type="spellEnd"/>
+        <w:r>
+          <w:rPr>
+            <w:sz w:val="16"/>
+            <w:szCs w:val="16"/>
+          </w:rPr>
+          <w:t xml:space="preserve"> printing </w:t>
+        </w:r>
+        <w:r>
+          <w:rPr>
+            <w:sz w:val="16"/>
+            <w:szCs w:val="16"/>
+          </w:rPr>
+          <w:fldChar w:fldCharType="begin"/>
+        </w:r>
+        <w:r>
+          <w:rPr>
+            <w:sz w:val="16"/>
+            <w:szCs w:val="16"/>
+          </w:rPr>
+          <w:instrText xml:space="preserve"> PAGE   \* MERGEFORMAT </w:instrText>
+        </w:r>
+        <w:r>
+          <w:rPr>
+            <w:sz w:val="16"/>
+            <w:szCs w:val="16"/>
+          </w:rPr>
+          <w:fldChar w:fldCharType="separate"/>
+        </w:r>
+        <w:r>
+          <w:rPr>
+            <w:noProof/>
+            <w:sz w:val="16"/>
+            <w:szCs w:val="16"/>
+          </w:rPr>
+          <w:t>13</w:t>
+        </w:r>
+        <w:r>
+          <w:rPr>
+            <w:noProof/>
+            <w:sz w:val="16"/>
+            <w:szCs w:val="16"/>
+          </w:rPr>
+          <w:fldChar w:fldCharType="end"/>
+        </w:r>
+      </w:p>
+    </w:sdtContent>
+  </w:sdt>
+</w:ftr>
+</file>
+
+<file path=word/footnotes.xml><?xml version="1.0" encoding="utf-8"?>
+<w:footnotes xmlns:wpc="http://schemas.microsoft.com/office/word/2010/wordprocessingCanvas" xmlns:cx="http://schemas.microsoft.com/office/drawing/2014/chartex" xmlns:mc="http://schemas.openxmlformats.org/markup-compatibility/2006" xmlns:o="urn:schemas-microsoft-com:office:office" xmlns:r="http://schemas.openxmlformats.org/officeDocument/2006/relationships" xmlns:m="http://schemas.openxmlformats.org/officeDocument/2006/math" xmlns:v="urn:schemas-microsoft-com:vml" xmlns:wp14="http://schemas.microsoft.com/office/word/2010/wordprocessingDrawing" xmlns:wp="http://schemas.openxmlformats.org/drawingml/2006/wordprocessingDrawing" xmlns:w10="urn:schemas-microsoft-com:office:word" xmlns:w="http://schemas.openxmlformats.org/wordprocessingml/2006/main" xmlns:w14="http://schemas.microsoft.com/office/word/2010/wordml" xmlns:w15="http://schemas.microsoft.com/office/word/2012/wordml" xmlns:w16se="http://schemas.microsoft.com/office/word/2015/wordml/symex" xmlns:wpg="http://schemas.microsoft.com/office/word/2010/wordprocessingGroup" xmlns:wpi="http://schemas.microsoft.com/office/word/2010/wordprocessingInk" xmlns:wne="http://schemas.microsoft.com/office/word/2006/wordml" xmlns:wps="http://schemas.microsoft.com/office/word/2010/wordprocessingShape" mc:Ignorable="w14 w15 w16se wp14">
+  <w:footnote w:type="separator" w:id="-1">
+    <w:p>
+      <w:r>
+        <w:separator/>
+      </w:r>
+    </w:p>
+  </w:footnote>
+  <w:footnote w:type="continuationSeparator" w:id="0">
+    <w:p>
+      <w:r>
+        <w:continuationSeparator/>
+      </w:r>
+    </w:p>
+  </w:footnote>
+</w:footnotes>
+</file>
+
 <file path=word/numbering.xml><?xml version="1.0" encoding="utf-8"?>
 <w:numbering xmlns:wpc="http://schemas.microsoft.com/office/word/2010/wordprocessingCanvas" xmlns:cx="http://schemas.microsoft.com/office/drawing/2014/chartex" xmlns:mc="http://schemas.openxmlformats.org/markup-compatibility/2006" xmlns:o="urn:schemas-microsoft-com:office:office" xmlns:r="http://schemas.openxmlformats.org/officeDocument/2006/relationships" xmlns:m="http://schemas.openxmlformats.org/officeDocument/2006/math" xmlns:v="urn:schemas-microsoft-com:vml" xmlns:wp14="http://schemas.microsoft.com/office/word/2010/wordprocessingDrawing" xmlns:wp="http://schemas.openxmlformats.org/drawingml/2006/wordprocessingDrawing" xmlns:w10="urn:schemas-microsoft-com:office:word" xmlns:w="http://schemas.openxmlformats.org/wordprocessingml/2006/main" xmlns:w14="http://schemas.microsoft.com/office/word/2010/wordml" xmlns:w15="http://schemas.microsoft.com/office/word/2012/wordml" xmlns:w16se="http://schemas.microsoft.com/office/word/2015/wordml/symex" xmlns:wpg="http://schemas.microsoft.com/office/word/2010/wordprocessingGroup" xmlns:wpi="http://schemas.microsoft.com/office/word/2010/wordprocessingInk" xmlns:wne="http://schemas.microsoft.com/office/word/2006/wordml" xmlns:wps="http://schemas.microsoft.com/office/word/2010/wordprocessingShape" mc:Ignorable="w14 w15 w16se wp14">
   <w:abstractNum w:abstractNumId="0" w15:restartNumberingAfterBreak="0">
@@ -1976,7 +2154,7 @@
   <w:abstractNum w:abstractNumId="1" w15:restartNumberingAfterBreak="0">
     <w:nsid w:val="19F332C0"/>
     <w:multiLevelType w:val="hybridMultilevel"/>
-    <w:tmpl w:val="38D00B98"/>
+    <w:tmpl w:val="97C4A77A"/>
     <w:lvl w:ilvl="0" w:tplc="0409000F">
       <w:start w:val="1"/>
       <w:numFmt w:val="decimal"/>
@@ -2060,6 +2238,92 @@
     </w:lvl>
   </w:abstractNum>
   <w:abstractNum w:abstractNumId="2" w15:restartNumberingAfterBreak="0">
+    <w:nsid w:val="31E4325F"/>
+    <w:multiLevelType w:val="hybridMultilevel"/>
+    <w:tmpl w:val="97C4A77A"/>
+    <w:lvl w:ilvl="0" w:tplc="0409000F">
+      <w:start w:val="1"/>
+      <w:numFmt w:val="decimal"/>
+      <w:lvlText w:val="%1."/>
+      <w:lvlJc w:val="left"/>
+      <w:pPr>
+        <w:ind w:left="360" w:hanging="360"/>
+      </w:pPr>
+    </w:lvl>
+    <w:lvl w:ilvl="1" w:tplc="04090019">
+      <w:start w:val="1"/>
+      <w:numFmt w:val="lowerLetter"/>
+      <w:lvlText w:val="%2."/>
+      <w:lvlJc w:val="left"/>
+      <w:pPr>
+        <w:ind w:left="1080" w:hanging="360"/>
+      </w:pPr>
+    </w:lvl>
+    <w:lvl w:ilvl="2" w:tplc="0409001B" w:tentative="1">
+      <w:start w:val="1"/>
+      <w:numFmt w:val="lowerRoman"/>
+      <w:lvlText w:val="%3."/>
+      <w:lvlJc w:val="right"/>
+      <w:pPr>
+        <w:ind w:left="1800" w:hanging="180"/>
+      </w:pPr>
+    </w:lvl>
+    <w:lvl w:ilvl="3" w:tplc="0409000F" w:tentative="1">
+      <w:start w:val="1"/>
+      <w:numFmt w:val="decimal"/>
+      <w:lvlText w:val="%4."/>
+      <w:lvlJc w:val="left"/>
+      <w:pPr>
+        <w:ind w:left="2520" w:hanging="360"/>
+      </w:pPr>
+    </w:lvl>
+    <w:lvl w:ilvl="4" w:tplc="04090019" w:tentative="1">
+      <w:start w:val="1"/>
+      <w:numFmt w:val="lowerLetter"/>
+      <w:lvlText w:val="%5."/>
+      <w:lvlJc w:val="left"/>
+      <w:pPr>
+        <w:ind w:left="3240" w:hanging="360"/>
+      </w:pPr>
+    </w:lvl>
+    <w:lvl w:ilvl="5" w:tplc="0409001B" w:tentative="1">
+      <w:start w:val="1"/>
+      <w:numFmt w:val="lowerRoman"/>
+      <w:lvlText w:val="%6."/>
+      <w:lvlJc w:val="right"/>
+      <w:pPr>
+        <w:ind w:left="3960" w:hanging="180"/>
+      </w:pPr>
+    </w:lvl>
+    <w:lvl w:ilvl="6" w:tplc="0409000F" w:tentative="1">
+      <w:start w:val="1"/>
+      <w:numFmt w:val="decimal"/>
+      <w:lvlText w:val="%7."/>
+      <w:lvlJc w:val="left"/>
+      <w:pPr>
+        <w:ind w:left="4680" w:hanging="360"/>
+      </w:pPr>
+    </w:lvl>
+    <w:lvl w:ilvl="7" w:tplc="04090019" w:tentative="1">
+      <w:start w:val="1"/>
+      <w:numFmt w:val="lowerLetter"/>
+      <w:lvlText w:val="%8."/>
+      <w:lvlJc w:val="left"/>
+      <w:pPr>
+        <w:ind w:left="5400" w:hanging="360"/>
+      </w:pPr>
+    </w:lvl>
+    <w:lvl w:ilvl="8" w:tplc="0409001B" w:tentative="1">
+      <w:start w:val="1"/>
+      <w:numFmt w:val="lowerRoman"/>
+      <w:lvlText w:val="%9."/>
+      <w:lvlJc w:val="right"/>
+      <w:pPr>
+        <w:ind w:left="6120" w:hanging="180"/>
+      </w:pPr>
+    </w:lvl>
+  </w:abstractNum>
+  <w:abstractNum w:abstractNumId="3" w15:restartNumberingAfterBreak="0">
     <w:nsid w:val="523E6895"/>
     <w:multiLevelType w:val="hybridMultilevel"/>
     <w:tmpl w:val="38D00B98"/>
@@ -2152,6 +2416,9 @@
     <w:abstractNumId w:val="0"/>
   </w:num>
   <w:num w:numId="3">
+    <w:abstractNumId w:val="3"/>
+  </w:num>
+  <w:num w:numId="4">
     <w:abstractNumId w:val="2"/>
   </w:num>
 </w:numbering>
@@ -2758,6 +3025,58 @@
       <w:u w:val="single"/>
     </w:rPr>
   </w:style>
+  <w:style w:type="paragraph" w:styleId="Header">
+    <w:name w:val="header"/>
+    <w:basedOn w:val="Normal"/>
+    <w:link w:val="HeaderChar"/>
+    <w:uiPriority w:val="99"/>
+    <w:unhideWhenUsed/>
+    <w:rsid w:val="00C21AF9"/>
+    <w:pPr>
+      <w:tabs>
+        <w:tab w:val="center" w:pos="4680"/>
+        <w:tab w:val="right" w:pos="9360"/>
+      </w:tabs>
+    </w:pPr>
+  </w:style>
+  <w:style w:type="character" w:customStyle="1" w:styleId="HeaderChar">
+    <w:name w:val="Header Char"/>
+    <w:basedOn w:val="DefaultParagraphFont"/>
+    <w:link w:val="Header"/>
+    <w:uiPriority w:val="99"/>
+    <w:rsid w:val="00C21AF9"/>
+    <w:rPr>
+      <w:rFonts w:ascii="Book Antiqua" w:hAnsi="Book Antiqua"/>
+      <w:color w:val="000000" w:themeColor="text1"/>
+      <w:sz w:val="24"/>
+    </w:rPr>
+  </w:style>
+  <w:style w:type="paragraph" w:styleId="Footer">
+    <w:name w:val="footer"/>
+    <w:basedOn w:val="Normal"/>
+    <w:link w:val="FooterChar"/>
+    <w:uiPriority w:val="99"/>
+    <w:unhideWhenUsed/>
+    <w:rsid w:val="00C21AF9"/>
+    <w:pPr>
+      <w:tabs>
+        <w:tab w:val="center" w:pos="4680"/>
+        <w:tab w:val="right" w:pos="9360"/>
+      </w:tabs>
+    </w:pPr>
+  </w:style>
+  <w:style w:type="character" w:customStyle="1" w:styleId="FooterChar">
+    <w:name w:val="Footer Char"/>
+    <w:basedOn w:val="DefaultParagraphFont"/>
+    <w:link w:val="Footer"/>
+    <w:uiPriority w:val="99"/>
+    <w:rsid w:val="00C21AF9"/>
+    <w:rPr>
+      <w:rFonts w:ascii="Book Antiqua" w:hAnsi="Book Antiqua"/>
+      <w:color w:val="000000" w:themeColor="text1"/>
+      <w:sz w:val="24"/>
+    </w:rPr>
+  </w:style>
 </w:styles>
 </file>
 

</xml_diff>